<commit_message>
pag 190 ejer 7
</commit_message>
<xml_diff>
--- a/cuardernoeie.docx
+++ b/cuardernoeie.docx
@@ -9,31 +9,13 @@
           <w:szCs w:val="72"/>
         </w:rPr>
       </w:pPr>
-      <w:proofErr w:type="spellStart"/>
       <w:r>
         <w:rPr>
           <w:sz w:val="72"/>
           <w:szCs w:val="72"/>
         </w:rPr>
-        <w:t>Cuarderno</w:t>
-      </w:r>
-      <w:proofErr w:type="spellEnd"/>
-      <w:r>
-        <w:rPr>
-          <w:sz w:val="72"/>
-          <w:szCs w:val="72"/>
-        </w:rPr>
-        <w:t xml:space="preserve"> de </w:t>
-      </w:r>
-      <w:proofErr w:type="spellStart"/>
-      <w:r>
-        <w:rPr>
-          <w:sz w:val="72"/>
-          <w:szCs w:val="72"/>
-        </w:rPr>
-        <w:t>eie</w:t>
-      </w:r>
-      <w:proofErr w:type="spellEnd"/>
+        <w:t>Cuarderno de eie</w:t>
+      </w:r>
     </w:p>
     <w:p>
       <w:pPr>
@@ -79,7 +61,7 @@
           <v:shape id="_x0000_i1025" type="#_x0000_t75" style="width:452.25pt;height:146.1pt" o:ole="">
             <v:imagedata r:id="rId5" o:title=""/>
           </v:shape>
-          <o:OLEObject Type="Embed" ProgID="Excel.Sheet.12" ShapeID="_x0000_i1025" DrawAspect="Content" ObjectID="_1737562891" r:id="rId6"/>
+          <o:OLEObject Type="Embed" ProgID="Excel.Sheet.12" ShapeID="_x0000_i1025" DrawAspect="Content" ObjectID="_1738173396" r:id="rId6"/>
         </w:object>
       </w:r>
     </w:p>
@@ -2750,23 +2732,7 @@
           <w:rFonts w:ascii="Tahoma" w:eastAsia="Times New Roman" w:hAnsi="Tahoma" w:cs="Tahoma"/>
           <w:color w:val="000000"/>
         </w:rPr>
-        <w:t>pag</w:t>
-      </w:r>
-      <w:proofErr w:type="gramStart"/>
-      <w:r>
-        <w:rPr>
-          <w:rFonts w:ascii="Tahoma" w:eastAsia="Times New Roman" w:hAnsi="Tahoma" w:cs="Tahoma"/>
-          <w:color w:val="000000"/>
-        </w:rPr>
-        <w:t>176  ejer</w:t>
-      </w:r>
-      <w:proofErr w:type="gramEnd"/>
-      <w:r>
-        <w:rPr>
-          <w:rFonts w:ascii="Tahoma" w:eastAsia="Times New Roman" w:hAnsi="Tahoma" w:cs="Tahoma"/>
-          <w:color w:val="000000"/>
-        </w:rPr>
-        <w:t xml:space="preserve"> 9</w:t>
+        <w:t>pag176  ejer 9</w:t>
       </w:r>
     </w:p>
     <w:p>
@@ -3231,17 +3197,8 @@
           <w:rFonts w:ascii="Tahoma" w:eastAsia="Times New Roman" w:hAnsi="Tahoma" w:cs="Times New Roman"/>
           <w:color w:val="000000"/>
         </w:rPr>
-        <w:t xml:space="preserve">la operacion ha </w:t>
-      </w:r>
-      <w:proofErr w:type="gramStart"/>
-      <w:r>
-        <w:rPr>
-          <w:rFonts w:ascii="Tahoma" w:eastAsia="Times New Roman" w:hAnsi="Tahoma" w:cs="Times New Roman"/>
-          <w:color w:val="000000"/>
-        </w:rPr>
-        <w:t>costado :</w:t>
-      </w:r>
-      <w:proofErr w:type="gramEnd"/>
+        <w:t>la operacion ha costado :</w:t>
+      </w:r>
       <w:r>
         <w:rPr>
           <w:rFonts w:ascii="Tahoma" w:eastAsia="Times New Roman" w:hAnsi="Tahoma" w:cs="Times New Roman"/>
@@ -3318,6 +3275,73 @@
           <w:color w:val="000000"/>
         </w:rPr>
       </w:pPr>
+    </w:p>
+    <w:p>
+      <w:pPr>
+        <w:rPr>
+          <w:sz w:val="28"/>
+          <w:szCs w:val="28"/>
+        </w:rPr>
+      </w:pPr>
+      <w:r>
+        <w:rPr>
+          <w:sz w:val="28"/>
+          <w:szCs w:val="28"/>
+        </w:rPr>
+        <w:t>pag190 ejer5</w:t>
+      </w:r>
+    </w:p>
+    <w:p>
+      <w:pPr>
+        <w:rPr>
+          <w:sz w:val="28"/>
+          <w:szCs w:val="28"/>
+        </w:rPr>
+      </w:pPr>
+      <w:r>
+        <w:rPr>
+          <w:sz w:val="28"/>
+          <w:szCs w:val="28"/>
+        </w:rPr>
+        <w:t>el ratio de liquidez es muy bajo , lo que indica que tiene muchas deudas a pagar</w:t>
+      </w:r>
+    </w:p>
+    <w:p>
+      <w:pPr>
+        <w:rPr>
+          <w:sz w:val="28"/>
+          <w:szCs w:val="28"/>
+        </w:rPr>
+      </w:pPr>
+      <w:r>
+        <w:rPr>
+          <w:sz w:val="28"/>
+          <w:szCs w:val="28"/>
+        </w:rPr>
+        <w:t>pag190 ejer</w:t>
+      </w:r>
+      <w:r>
+        <w:rPr>
+          <w:sz w:val="28"/>
+          <w:szCs w:val="28"/>
+        </w:rPr>
+        <w:t>6b</w:t>
+      </w:r>
+    </w:p>
+    <w:p>
+      <w:pPr>
+        <w:rPr>
+          <w:sz w:val="28"/>
+          <w:szCs w:val="28"/>
+        </w:rPr>
+      </w:pPr>
+      <w:r>
+        <w:rPr>
+          <w:sz w:val="28"/>
+          <w:szCs w:val="28"/>
+        </w:rPr>
+        <w:t>Esta empresa no podría pagar las deudas.</w:t>
+      </w:r>
     </w:p>
     <w:p>
       <w:pPr>
@@ -3832,6 +3856,7 @@
   <w:style w:type="paragraph" w:default="1" w:styleId="Normal">
     <w:name w:val="Normal"/>
     <w:qFormat/>
+    <w:rsid w:val="005A15DD"/>
   </w:style>
   <w:style w:type="character" w:default="1" w:styleId="Fuentedeprrafopredeter">
     <w:name w:val="Default Paragraph Font"/>

</xml_diff>